<commit_message>
drop CICS & DB2/IMS SREL, only leave MVS
Signed-off-by: OnnoVdT <49648041+OnnoVdT@users.noreply.github.com>
</commit_message>
<xml_diff>
--- a/smpe/bld/service/_README_sample_sysmod_builds.docx
+++ b/smpe/bld/service/_README_sample_sysmod_builds.docx
@@ -11,12 +11,7 @@
         <w:t xml:space="preserve">Zowe </w:t>
       </w:r>
       <w:r>
-        <w:t>SM</w:t>
-      </w:r>
-      <w:bookmarkStart w:id="1" w:name="_GoBack"/>
-      <w:bookmarkEnd w:id="1"/>
-      <w:r>
-        <w:t>P/E service</w:t>
+        <w:t>SMP/E service</w:t>
       </w:r>
       <w:r>
         <w:t xml:space="preserve"> build – sample output</w:t>
@@ -2518,7 +2513,7 @@
           <w:color w:val="FF0000"/>
         </w:rPr>
       </w:pPr>
-      <w:bookmarkStart w:id="2" w:name="_Toc30436921"/>
+      <w:bookmarkStart w:id="1" w:name="_Toc30436921"/>
       <w:r>
         <w:rPr>
           <w:b/>
@@ -2534,38 +2529,38 @@
         </w:rPr>
         <w:t xml:space="preserve"> (GA)</w:t>
       </w:r>
+      <w:bookmarkEnd w:id="1"/>
+    </w:p>
+    <w:p>
+      <w:r>
+        <w:t xml:space="preserve">While the FMID has not </w:t>
+      </w:r>
+      <w:proofErr w:type="spellStart"/>
+      <w:r>
+        <w:t>GA’d</w:t>
+      </w:r>
+      <w:proofErr w:type="spellEnd"/>
+      <w:r>
+        <w:t>, smpe-service.sh will create a USERMOD that matches the FMID.</w:t>
+      </w:r>
+    </w:p>
+    <w:p>
+      <w:pPr>
+        <w:pStyle w:val="Heading3"/>
+        <w:rPr>
+          <w:color w:val="FF0000"/>
+        </w:rPr>
+      </w:pPr>
+      <w:bookmarkStart w:id="2" w:name="_Toc30436922"/>
+      <w:r>
+        <w:rPr>
+          <w:color w:val="FF0000"/>
+        </w:rPr>
+        <w:t>Header SYSMOD 1</w:t>
+      </w:r>
       <w:bookmarkEnd w:id="2"/>
     </w:p>
     <w:p>
-      <w:r>
-        <w:t xml:space="preserve">While the FMID has not </w:t>
-      </w:r>
-      <w:proofErr w:type="spellStart"/>
-      <w:r>
-        <w:t>GA’d</w:t>
-      </w:r>
-      <w:proofErr w:type="spellEnd"/>
-      <w:r>
-        <w:t>, smpe-service.sh will create a USERMOD that matches the FMID.</w:t>
-      </w:r>
-    </w:p>
-    <w:p>
-      <w:pPr>
-        <w:pStyle w:val="Heading3"/>
-        <w:rPr>
-          <w:color w:val="FF0000"/>
-        </w:rPr>
-      </w:pPr>
-      <w:bookmarkStart w:id="3" w:name="_Toc30436922"/>
-      <w:r>
-        <w:rPr>
-          <w:color w:val="FF0000"/>
-        </w:rPr>
-        <w:t>Header SYSMOD 1</w:t>
-      </w:r>
-      <w:bookmarkEnd w:id="3"/>
-    </w:p>
-    <w:p>
       <w:pPr>
         <w:pStyle w:val="NoSpacing"/>
         <w:rPr>
@@ -2616,25 +2611,7 @@
           <w:sz w:val="20"/>
           <w:szCs w:val="20"/>
         </w:rPr>
-        <w:t>++VER(Z</w:t>
-      </w:r>
-      <w:proofErr w:type="gramStart"/>
-      <w:r>
-        <w:rPr>
-          <w:rFonts w:ascii="Courier New" w:hAnsi="Courier New" w:cs="Courier New"/>
-          <w:sz w:val="20"/>
-          <w:szCs w:val="20"/>
-        </w:rPr>
-        <w:t>038,C</w:t>
-      </w:r>
-      <w:proofErr w:type="gramEnd"/>
-      <w:r>
-        <w:rPr>
-          <w:rFonts w:ascii="Courier New" w:hAnsi="Courier New" w:cs="Courier New"/>
-          <w:sz w:val="20"/>
-          <w:szCs w:val="20"/>
-        </w:rPr>
-        <w:t>150,P115) FMID(AZWE001)</w:t>
+        <w:t>++VER(Z038) FMID(AZWE001)</w:t>
       </w:r>
     </w:p>
     <w:p>
@@ -3387,7 +3364,7 @@
           <w:color w:val="FF0000"/>
         </w:rPr>
       </w:pPr>
-      <w:bookmarkStart w:id="4" w:name="_Toc30436923"/>
+      <w:bookmarkStart w:id="3" w:name="_Toc30436923"/>
       <w:r>
         <w:rPr>
           <w:b/>
@@ -3396,34 +3373,104 @@
         <w:lastRenderedPageBreak/>
         <w:t>1st PTF build</w:t>
       </w:r>
+      <w:bookmarkEnd w:id="3"/>
+    </w:p>
+    <w:p>
+      <w:r>
+        <w:t xml:space="preserve">Once the FMID </w:t>
+      </w:r>
+      <w:proofErr w:type="spellStart"/>
+      <w:r>
+        <w:t>GA’d</w:t>
+      </w:r>
+      <w:proofErr w:type="spellEnd"/>
+      <w:r>
+        <w:t>, ptf-bucket.txt is created and filled with PTF references. Th</w:t>
+      </w:r>
+      <w:r>
+        <w:t>e presence of this file</w:t>
+      </w:r>
+      <w:r>
+        <w:t xml:space="preserve"> triggers PTF build</w:t>
+      </w:r>
+      <w:r>
+        <w:t>s</w:t>
+      </w:r>
+      <w:r>
+        <w:t>.</w:t>
+      </w:r>
+      <w:r>
+        <w:t xml:space="preserve"> apar-bucket.txt is also created and holds APARs for non-PTF builds.</w:t>
+      </w:r>
+    </w:p>
+    <w:p>
+      <w:pPr>
+        <w:pStyle w:val="Heading3"/>
+        <w:rPr>
+          <w:color w:val="FF0000"/>
+        </w:rPr>
+      </w:pPr>
+      <w:bookmarkStart w:id="4" w:name="_Toc30436924"/>
+      <w:r>
+        <w:rPr>
+          <w:color w:val="FF0000"/>
+        </w:rPr>
+        <w:t>Create ptf-bucket.txt</w:t>
+      </w:r>
       <w:bookmarkEnd w:id="4"/>
     </w:p>
     <w:p>
-      <w:r>
-        <w:t xml:space="preserve">Once the FMID </w:t>
-      </w:r>
-      <w:proofErr w:type="spellStart"/>
-      <w:r>
-        <w:t>GA’d</w:t>
-      </w:r>
-      <w:proofErr w:type="spellEnd"/>
-      <w:r>
-        <w:t>, ptf-bucket.txt is created and filled with PTF references. Th</w:t>
-      </w:r>
-      <w:r>
-        <w:t>e presence of this file</w:t>
-      </w:r>
-      <w:r>
-        <w:t xml:space="preserve"> triggers PTF build</w:t>
-      </w:r>
-      <w:r>
-        <w:t>s</w:t>
-      </w:r>
-      <w:r>
-        <w:t>.</w:t>
-      </w:r>
-      <w:r>
-        <w:t xml:space="preserve"> apar-bucket.txt is also created and holds APARs for non-PTF builds.</w:t>
+      <w:pPr>
+        <w:pStyle w:val="NoSpacing"/>
+        <w:rPr>
+          <w:rFonts w:ascii="Courier New" w:hAnsi="Courier New" w:cs="Courier New"/>
+          <w:sz w:val="20"/>
+          <w:szCs w:val="20"/>
+        </w:rPr>
+      </w:pPr>
+      <w:r>
+        <w:rPr>
+          <w:rFonts w:ascii="Courier New" w:hAnsi="Courier New" w:cs="Courier New"/>
+          <w:sz w:val="20"/>
+          <w:szCs w:val="20"/>
+        </w:rPr>
+        <w:t># format: PTF(s) – matching APAR(s)</w:t>
+      </w:r>
+    </w:p>
+    <w:p>
+      <w:pPr>
+        <w:pStyle w:val="NoSpacing"/>
+        <w:rPr>
+          <w:rFonts w:ascii="Courier New" w:hAnsi="Courier New" w:cs="Courier New"/>
+          <w:sz w:val="20"/>
+          <w:szCs w:val="20"/>
+        </w:rPr>
+      </w:pPr>
+      <w:r>
+        <w:rPr>
+          <w:rFonts w:ascii="Courier New" w:hAnsi="Courier New" w:cs="Courier New"/>
+          <w:sz w:val="20"/>
+          <w:szCs w:val="20"/>
+        </w:rPr>
+        <w:t>UO12345 UO43210 - IO12345 IO43210</w:t>
+      </w:r>
+    </w:p>
+    <w:p>
+      <w:pPr>
+        <w:pStyle w:val="NoSpacing"/>
+        <w:rPr>
+          <w:rFonts w:ascii="Courier New" w:hAnsi="Courier New" w:cs="Courier New"/>
+          <w:sz w:val="20"/>
+          <w:szCs w:val="20"/>
+        </w:rPr>
+      </w:pPr>
+      <w:r>
+        <w:rPr>
+          <w:rFonts w:ascii="Courier New" w:hAnsi="Courier New" w:cs="Courier New"/>
+          <w:sz w:val="20"/>
+          <w:szCs w:val="20"/>
+        </w:rPr>
+        <w:t>UO67890 UO98765 - IO67890 IO98765</w:t>
       </w:r>
     </w:p>
     <w:p>
@@ -3433,12 +3480,24 @@
           <w:color w:val="FF0000"/>
         </w:rPr>
       </w:pPr>
-      <w:bookmarkStart w:id="5" w:name="_Toc30436924"/>
+      <w:bookmarkStart w:id="5" w:name="_Toc30436925"/>
       <w:r>
         <w:rPr>
           <w:color w:val="FF0000"/>
         </w:rPr>
-        <w:t>Create ptf-bucket.txt</w:t>
+        <w:t xml:space="preserve">Create </w:t>
+      </w:r>
+      <w:r>
+        <w:rPr>
+          <w:color w:val="FF0000"/>
+        </w:rPr>
+        <w:t>apar</w:t>
+      </w:r>
+      <w:r>
+        <w:rPr>
+          <w:color w:val="FF0000"/>
+        </w:rPr>
+        <w:t>-bucket.txt</w:t>
       </w:r>
       <w:bookmarkEnd w:id="5"/>
     </w:p>
@@ -3457,43 +3516,42 @@
           <w:sz w:val="20"/>
           <w:szCs w:val="20"/>
         </w:rPr>
-        <w:t># format: PTF(s) – matching APAR(s)</w:t>
-      </w:r>
-    </w:p>
-    <w:p>
-      <w:pPr>
-        <w:pStyle w:val="NoSpacing"/>
-        <w:rPr>
-          <w:rFonts w:ascii="Courier New" w:hAnsi="Courier New" w:cs="Courier New"/>
-          <w:sz w:val="20"/>
-          <w:szCs w:val="20"/>
-        </w:rPr>
-      </w:pPr>
-      <w:r>
-        <w:rPr>
-          <w:rFonts w:ascii="Courier New" w:hAnsi="Courier New" w:cs="Courier New"/>
-          <w:sz w:val="20"/>
-          <w:szCs w:val="20"/>
-        </w:rPr>
-        <w:t>UO12345 UO43210 - IO12345 IO43210</w:t>
-      </w:r>
-    </w:p>
-    <w:p>
-      <w:pPr>
-        <w:pStyle w:val="NoSpacing"/>
-        <w:rPr>
-          <w:rFonts w:ascii="Courier New" w:hAnsi="Courier New" w:cs="Courier New"/>
-          <w:sz w:val="20"/>
-          <w:szCs w:val="20"/>
-        </w:rPr>
-      </w:pPr>
-      <w:r>
-        <w:rPr>
-          <w:rFonts w:ascii="Courier New" w:hAnsi="Courier New" w:cs="Courier New"/>
-          <w:sz w:val="20"/>
-          <w:szCs w:val="20"/>
-        </w:rPr>
-        <w:t>UO67890 UO98765 - IO67890 IO98765</w:t>
+        <w:t># format: APAR(s)</w:t>
+      </w:r>
+    </w:p>
+    <w:p>
+      <w:pPr>
+        <w:pStyle w:val="NoSpacing"/>
+        <w:rPr>
+          <w:rFonts w:ascii="Courier New" w:hAnsi="Courier New" w:cs="Courier New"/>
+          <w:sz w:val="20"/>
+          <w:szCs w:val="20"/>
+        </w:rPr>
+      </w:pPr>
+      <w:r>
+        <w:rPr>
+          <w:rFonts w:ascii="Courier New" w:hAnsi="Courier New" w:cs="Courier New"/>
+          <w:sz w:val="20"/>
+          <w:szCs w:val="20"/>
+        </w:rPr>
+        <w:t>IO19283 IO74650</w:t>
+      </w:r>
+    </w:p>
+    <w:p>
+      <w:pPr>
+        <w:pStyle w:val="HTMLPreformatted"/>
+      </w:pPr>
+      <w:r>
+        <w:t>AO00001</w:t>
+      </w:r>
+      <w:r>
+        <w:t xml:space="preserve"> </w:t>
+      </w:r>
+      <w:r>
+        <w:rPr>
+          <w:rStyle w:val="pipeline-node-173"/>
+        </w:rPr>
+        <w:t>AO00002</w:t>
       </w:r>
     </w:p>
     <w:p>
@@ -3503,24 +3561,12 @@
           <w:color w:val="FF0000"/>
         </w:rPr>
       </w:pPr>
-      <w:bookmarkStart w:id="6" w:name="_Toc30436925"/>
+      <w:bookmarkStart w:id="6" w:name="_Toc30436926"/>
       <w:r>
         <w:rPr>
           <w:color w:val="FF0000"/>
         </w:rPr>
-        <w:t xml:space="preserve">Create </w:t>
-      </w:r>
-      <w:r>
-        <w:rPr>
-          <w:color w:val="FF0000"/>
-        </w:rPr>
-        <w:t>apar</w:t>
-      </w:r>
-      <w:r>
-        <w:rPr>
-          <w:color w:val="FF0000"/>
-        </w:rPr>
-        <w:t>-bucket.txt</w:t>
+        <w:t>Header SYSMOD 1</w:t>
       </w:r>
       <w:bookmarkEnd w:id="6"/>
     </w:p>
@@ -3538,140 +3584,63 @@
           <w:rFonts w:ascii="Courier New" w:hAnsi="Courier New" w:cs="Courier New"/>
           <w:sz w:val="20"/>
           <w:szCs w:val="20"/>
-        </w:rPr>
-        <w:t># format: APAR(s)</w:t>
-      </w:r>
-    </w:p>
-    <w:p>
-      <w:pPr>
-        <w:pStyle w:val="NoSpacing"/>
-        <w:rPr>
-          <w:rFonts w:ascii="Courier New" w:hAnsi="Courier New" w:cs="Courier New"/>
-          <w:sz w:val="20"/>
-          <w:szCs w:val="20"/>
-        </w:rPr>
-      </w:pPr>
-      <w:r>
-        <w:rPr>
-          <w:rFonts w:ascii="Courier New" w:hAnsi="Courier New" w:cs="Courier New"/>
-          <w:sz w:val="20"/>
-          <w:szCs w:val="20"/>
-        </w:rPr>
-        <w:t>IO19283 IO74650</w:t>
-      </w:r>
-    </w:p>
-    <w:p>
-      <w:pPr>
-        <w:pStyle w:val="HTMLPreformatted"/>
-      </w:pPr>
-      <w:r>
-        <w:t>AO00001</w:t>
-      </w:r>
-      <w:r>
-        <w:t xml:space="preserve"> </w:t>
-      </w:r>
-      <w:r>
-        <w:rPr>
-          <w:rStyle w:val="pipeline-node-173"/>
-        </w:rPr>
-        <w:t>AO00002</w:t>
-      </w:r>
-    </w:p>
-    <w:p>
-      <w:pPr>
-        <w:pStyle w:val="Heading3"/>
-        <w:rPr>
-          <w:color w:val="FF0000"/>
-        </w:rPr>
-      </w:pPr>
-      <w:bookmarkStart w:id="7" w:name="_Toc30436926"/>
-      <w:r>
-        <w:rPr>
-          <w:color w:val="FF0000"/>
-        </w:rPr>
-        <w:t>Header SYSMOD 1</w:t>
-      </w:r>
+          <w:highlight w:val="yellow"/>
+        </w:rPr>
+        <w:t>++PTF(UO12345)</w:t>
+      </w:r>
+      <w:r>
+        <w:rPr>
+          <w:rFonts w:ascii="Courier New" w:hAnsi="Courier New" w:cs="Courier New"/>
+          <w:sz w:val="20"/>
+          <w:szCs w:val="20"/>
+        </w:rPr>
+        <w:t xml:space="preserve"> /* 5698-ZWE00-AZWE001 */ </w:t>
+      </w:r>
+      <w:proofErr w:type="gramStart"/>
+      <w:r>
+        <w:rPr>
+          <w:rFonts w:ascii="Courier New" w:hAnsi="Courier New" w:cs="Courier New"/>
+          <w:sz w:val="20"/>
+          <w:szCs w:val="20"/>
+        </w:rPr>
+        <w:t>REWORK(</w:t>
+      </w:r>
+      <w:proofErr w:type="gramEnd"/>
+      <w:r>
+        <w:rPr>
+          <w:rFonts w:ascii="Courier New" w:hAnsi="Courier New" w:cs="Courier New"/>
+          <w:sz w:val="20"/>
+          <w:szCs w:val="20"/>
+        </w:rPr>
+        <w:t>2020013).</w:t>
+      </w:r>
+    </w:p>
+    <w:p>
+      <w:pPr>
+        <w:pStyle w:val="NoSpacing"/>
+        <w:rPr>
+          <w:rFonts w:ascii="Courier New" w:hAnsi="Courier New" w:cs="Courier New"/>
+          <w:sz w:val="20"/>
+          <w:szCs w:val="20"/>
+        </w:rPr>
+      </w:pPr>
+      <w:r>
+        <w:rPr>
+          <w:rFonts w:ascii="Courier New" w:hAnsi="Courier New" w:cs="Courier New"/>
+          <w:sz w:val="20"/>
+          <w:szCs w:val="20"/>
+        </w:rPr>
+        <w:t>++VER(Z038</w:t>
+      </w:r>
+      <w:bookmarkStart w:id="7" w:name="_GoBack"/>
       <w:bookmarkEnd w:id="7"/>
-    </w:p>
-    <w:p>
-      <w:pPr>
-        <w:pStyle w:val="NoSpacing"/>
-        <w:rPr>
-          <w:rFonts w:ascii="Courier New" w:hAnsi="Courier New" w:cs="Courier New"/>
-          <w:sz w:val="20"/>
-          <w:szCs w:val="20"/>
-        </w:rPr>
-      </w:pPr>
-      <w:r>
-        <w:rPr>
-          <w:rFonts w:ascii="Courier New" w:hAnsi="Courier New" w:cs="Courier New"/>
-          <w:sz w:val="20"/>
-          <w:szCs w:val="20"/>
-          <w:highlight w:val="yellow"/>
-        </w:rPr>
-        <w:t>++PTF(UO12345)</w:t>
-      </w:r>
-      <w:r>
-        <w:rPr>
-          <w:rFonts w:ascii="Courier New" w:hAnsi="Courier New" w:cs="Courier New"/>
-          <w:sz w:val="20"/>
-          <w:szCs w:val="20"/>
-        </w:rPr>
-        <w:t xml:space="preserve"> /* 5698-ZWE00-AZWE001 */ </w:t>
-      </w:r>
-      <w:proofErr w:type="gramStart"/>
-      <w:r>
-        <w:rPr>
-          <w:rFonts w:ascii="Courier New" w:hAnsi="Courier New" w:cs="Courier New"/>
-          <w:sz w:val="20"/>
-          <w:szCs w:val="20"/>
-        </w:rPr>
-        <w:t>REWORK(</w:t>
-      </w:r>
-      <w:proofErr w:type="gramEnd"/>
-      <w:r>
-        <w:rPr>
-          <w:rFonts w:ascii="Courier New" w:hAnsi="Courier New" w:cs="Courier New"/>
-          <w:sz w:val="20"/>
-          <w:szCs w:val="20"/>
-        </w:rPr>
-        <w:t>2020013).</w:t>
-      </w:r>
-    </w:p>
-    <w:p>
-      <w:pPr>
-        <w:pStyle w:val="NoSpacing"/>
-        <w:rPr>
-          <w:rFonts w:ascii="Courier New" w:hAnsi="Courier New" w:cs="Courier New"/>
-          <w:sz w:val="20"/>
-          <w:szCs w:val="20"/>
-        </w:rPr>
-      </w:pPr>
-      <w:r>
-        <w:rPr>
-          <w:rFonts w:ascii="Courier New" w:hAnsi="Courier New" w:cs="Courier New"/>
-          <w:sz w:val="20"/>
-          <w:szCs w:val="20"/>
-        </w:rPr>
-        <w:t>++VER(Z</w:t>
-      </w:r>
-      <w:proofErr w:type="gramStart"/>
-      <w:r>
-        <w:rPr>
-          <w:rFonts w:ascii="Courier New" w:hAnsi="Courier New" w:cs="Courier New"/>
-          <w:sz w:val="20"/>
-          <w:szCs w:val="20"/>
-        </w:rPr>
-        <w:t>038,C</w:t>
-      </w:r>
-      <w:proofErr w:type="gramEnd"/>
-      <w:r>
-        <w:rPr>
-          <w:rFonts w:ascii="Courier New" w:hAnsi="Courier New" w:cs="Courier New"/>
-          <w:sz w:val="20"/>
-          <w:szCs w:val="20"/>
-        </w:rPr>
-        <w:t>150,P115) FMID(AZWE001)</w:t>
+      <w:r>
+        <w:rPr>
+          <w:rFonts w:ascii="Courier New" w:hAnsi="Courier New" w:cs="Courier New"/>
+          <w:sz w:val="20"/>
+          <w:szCs w:val="20"/>
+        </w:rPr>
+        <w:t>) FMID(AZWE001)</w:t>
       </w:r>
     </w:p>
     <w:p>
@@ -5196,25 +5165,7 @@
           <w:sz w:val="20"/>
           <w:szCs w:val="20"/>
         </w:rPr>
-        <w:t>++VER(Z</w:t>
-      </w:r>
-      <w:proofErr w:type="gramStart"/>
-      <w:r>
-        <w:rPr>
-          <w:rFonts w:ascii="Courier New" w:hAnsi="Courier New" w:cs="Courier New"/>
-          <w:sz w:val="20"/>
-          <w:szCs w:val="20"/>
-        </w:rPr>
-        <w:t>038,C</w:t>
-      </w:r>
-      <w:proofErr w:type="gramEnd"/>
-      <w:r>
-        <w:rPr>
-          <w:rFonts w:ascii="Courier New" w:hAnsi="Courier New" w:cs="Courier New"/>
-          <w:sz w:val="20"/>
-          <w:szCs w:val="20"/>
-        </w:rPr>
-        <w:t>150,P115) FMID(AZWE001)</w:t>
+        <w:t>++VER(Z038) FMID(AZWE001)</w:t>
       </w:r>
     </w:p>
     <w:p>
@@ -5844,25 +5795,7 @@
           <w:sz w:val="20"/>
           <w:szCs w:val="20"/>
         </w:rPr>
-        <w:t>++VER(Z</w:t>
-      </w:r>
-      <w:proofErr w:type="gramStart"/>
-      <w:r>
-        <w:rPr>
-          <w:rFonts w:ascii="Courier New" w:hAnsi="Courier New" w:cs="Courier New"/>
-          <w:sz w:val="20"/>
-          <w:szCs w:val="20"/>
-        </w:rPr>
-        <w:t>038,C</w:t>
-      </w:r>
-      <w:proofErr w:type="gramEnd"/>
-      <w:r>
-        <w:rPr>
-          <w:rFonts w:ascii="Courier New" w:hAnsi="Courier New" w:cs="Courier New"/>
-          <w:sz w:val="20"/>
-          <w:szCs w:val="20"/>
-        </w:rPr>
-        <w:t>150,P115) FMID(AZWE001)</w:t>
+        <w:t>++VER(Z038) FMID(AZWE001)</w:t>
       </w:r>
     </w:p>
     <w:p>
@@ -8379,25 +8312,7 @@
           <w:sz w:val="20"/>
           <w:szCs w:val="20"/>
         </w:rPr>
-        <w:t>++VER(Z</w:t>
-      </w:r>
-      <w:proofErr w:type="gramStart"/>
-      <w:r>
-        <w:rPr>
-          <w:rFonts w:ascii="Courier New" w:hAnsi="Courier New" w:cs="Courier New"/>
-          <w:sz w:val="20"/>
-          <w:szCs w:val="20"/>
-        </w:rPr>
-        <w:t>038,C</w:t>
-      </w:r>
-      <w:proofErr w:type="gramEnd"/>
-      <w:r>
-        <w:rPr>
-          <w:rFonts w:ascii="Courier New" w:hAnsi="Courier New" w:cs="Courier New"/>
-          <w:sz w:val="20"/>
-          <w:szCs w:val="20"/>
-        </w:rPr>
-        <w:t>150,P115) FMID(AZWE001)</w:t>
+        <w:t>++VER(Z038) FMID(AZWE001)</w:t>
       </w:r>
     </w:p>
     <w:p>
@@ -11769,25 +11684,7 @@
           <w:sz w:val="20"/>
           <w:szCs w:val="20"/>
         </w:rPr>
-        <w:t>++VER(Z</w:t>
-      </w:r>
-      <w:proofErr w:type="gramStart"/>
-      <w:r>
-        <w:rPr>
-          <w:rFonts w:ascii="Courier New" w:hAnsi="Courier New" w:cs="Courier New"/>
-          <w:sz w:val="20"/>
-          <w:szCs w:val="20"/>
-        </w:rPr>
-        <w:t>038,C</w:t>
-      </w:r>
-      <w:proofErr w:type="gramEnd"/>
-      <w:r>
-        <w:rPr>
-          <w:rFonts w:ascii="Courier New" w:hAnsi="Courier New" w:cs="Courier New"/>
-          <w:sz w:val="20"/>
-          <w:szCs w:val="20"/>
-        </w:rPr>
-        <w:t>150,P115) FMID(AZWE001)</w:t>
+        <w:t>++VER(Z038) FMID(AZWE001)</w:t>
       </w:r>
     </w:p>
     <w:p>
@@ -13000,236 +12897,185 @@
           <w:color w:val="FF0000"/>
         </w:rPr>
         <w:lastRenderedPageBreak/>
-        <w:t>F</w:t>
-      </w:r>
-      <w:r>
-        <w:rPr>
-          <w:b/>
+        <w:t>Force USERMOD build</w:t>
+      </w:r>
+      <w:bookmarkEnd w:id="33"/>
+    </w:p>
+    <w:p>
+      <w:r>
+        <w:t xml:space="preserve">If required, a Zowe build engineer can trigger a USERMOD build </w:t>
+      </w:r>
+      <w:r>
+        <w:t xml:space="preserve">instead of a PTF build </w:t>
+      </w:r>
+      <w:r>
+        <w:t xml:space="preserve">by </w:t>
+      </w:r>
+      <w:r>
+        <w:t>removing</w:t>
+      </w:r>
+      <w:r>
+        <w:t xml:space="preserve"> </w:t>
+      </w:r>
+      <w:proofErr w:type="gramStart"/>
+      <w:r>
+        <w:t>ptf-bucket.txt</w:t>
+      </w:r>
+      <w:r>
+        <w:t>, or</w:t>
+      </w:r>
+      <w:proofErr w:type="gramEnd"/>
+      <w:r>
+        <w:t xml:space="preserve"> commenting out all its content</w:t>
+      </w:r>
+      <w:r>
+        <w:t>.</w:t>
+      </w:r>
+      <w:r>
+        <w:t xml:space="preserve"> This also shows that APAR and USERMOD build will supersede APAR builds listed in current-apar.txt.</w:t>
+      </w:r>
+    </w:p>
+    <w:p>
+      <w:pPr>
+        <w:pStyle w:val="Heading3"/>
+        <w:rPr>
           <w:color w:val="FF0000"/>
         </w:rPr>
-        <w:t xml:space="preserve">orce </w:t>
-      </w:r>
-      <w:r>
-        <w:rPr>
-          <w:b/>
+      </w:pPr>
+      <w:bookmarkStart w:id="34" w:name="_Toc30436952"/>
+      <w:r>
+        <w:rPr>
           <w:color w:val="FF0000"/>
         </w:rPr>
-        <w:t>USERMOD</w:t>
-      </w:r>
-      <w:r>
-        <w:rPr>
-          <w:b/>
+        <w:t>Remove or u</w:t>
+      </w:r>
+      <w:r>
+        <w:rPr>
           <w:color w:val="FF0000"/>
         </w:rPr>
-        <w:t xml:space="preserve"> build</w:t>
-      </w:r>
-      <w:bookmarkEnd w:id="33"/>
-    </w:p>
-    <w:p>
-      <w:r>
-        <w:t>If require</w:t>
-      </w:r>
-      <w:r>
-        <w:t>d</w:t>
-      </w:r>
-      <w:r>
-        <w:t>, a Zowe build engineer can trigger a</w:t>
-      </w:r>
-      <w:r>
-        <w:t xml:space="preserve"> USERMOD</w:t>
-      </w:r>
-      <w:r>
-        <w:t xml:space="preserve"> build </w:t>
-      </w:r>
-      <w:r>
-        <w:t xml:space="preserve">instead of a PTF build </w:t>
-      </w:r>
-      <w:r>
-        <w:t xml:space="preserve">by </w:t>
-      </w:r>
-      <w:r>
-        <w:t>removing</w:t>
-      </w:r>
-      <w:r>
-        <w:t xml:space="preserve"> </w:t>
+        <w:t>pdate ptf-bucket.txt</w:t>
+      </w:r>
+      <w:bookmarkEnd w:id="34"/>
+    </w:p>
+    <w:p>
+      <w:pPr>
+        <w:pStyle w:val="NoSpacing"/>
+        <w:rPr>
+          <w:rFonts w:ascii="Courier New" w:hAnsi="Courier New" w:cs="Courier New"/>
+          <w:sz w:val="20"/>
+          <w:szCs w:val="20"/>
+        </w:rPr>
+      </w:pPr>
+      <w:r>
+        <w:rPr>
+          <w:rFonts w:ascii="Courier New" w:hAnsi="Courier New" w:cs="Courier New"/>
+          <w:sz w:val="20"/>
+          <w:szCs w:val="20"/>
+        </w:rPr>
+        <w:t># format: PTF(s) – matching APAR(s)</w:t>
+      </w:r>
+    </w:p>
+    <w:p>
+      <w:pPr>
+        <w:pStyle w:val="NoSpacing"/>
+        <w:rPr>
+          <w:rFonts w:ascii="Courier New" w:hAnsi="Courier New" w:cs="Courier New"/>
+          <w:sz w:val="20"/>
+          <w:szCs w:val="20"/>
+        </w:rPr>
+      </w:pPr>
+      <w:r>
+        <w:rPr>
+          <w:rFonts w:ascii="Courier New" w:hAnsi="Courier New" w:cs="Courier New"/>
+          <w:sz w:val="20"/>
+          <w:szCs w:val="20"/>
+        </w:rPr>
+        <w:t>#UO12345 UO43210 - IO12345 IO43210 - Mon Jan 13 16:27:24 EST 2020</w:t>
+      </w:r>
+    </w:p>
+    <w:p>
+      <w:pPr>
+        <w:pStyle w:val="NoSpacing"/>
+        <w:rPr>
+          <w:rFonts w:ascii="Courier New" w:hAnsi="Courier New" w:cs="Courier New"/>
+          <w:sz w:val="20"/>
+          <w:szCs w:val="20"/>
+        </w:rPr>
+      </w:pPr>
+      <w:r>
+        <w:rPr>
+          <w:rFonts w:ascii="Courier New" w:hAnsi="Courier New" w:cs="Courier New"/>
+          <w:sz w:val="20"/>
+          <w:szCs w:val="20"/>
+          <w:highlight w:val="yellow"/>
+        </w:rPr>
+        <w:t xml:space="preserve">#UO67890 UO98765 - IO67890 IO98765 – temporary for </w:t>
+      </w:r>
+      <w:proofErr w:type="spellStart"/>
+      <w:r>
+        <w:rPr>
+          <w:rFonts w:ascii="Courier New" w:hAnsi="Courier New" w:cs="Courier New"/>
+          <w:sz w:val="20"/>
+          <w:szCs w:val="20"/>
+          <w:highlight w:val="yellow"/>
+        </w:rPr>
+        <w:t>usermod</w:t>
+      </w:r>
+      <w:proofErr w:type="spellEnd"/>
+    </w:p>
+    <w:p>
+      <w:pPr>
+        <w:pStyle w:val="Heading3"/>
+        <w:rPr>
+          <w:color w:val="FF0000"/>
+        </w:rPr>
+      </w:pPr>
+      <w:bookmarkStart w:id="35" w:name="_Toc30436953"/>
+      <w:r>
+        <w:rPr>
+          <w:color w:val="FF0000"/>
+        </w:rPr>
+        <w:t>Header SYSMOD 1</w:t>
+      </w:r>
+      <w:bookmarkEnd w:id="35"/>
+    </w:p>
+    <w:p>
+      <w:pPr>
+        <w:pStyle w:val="NoSpacing"/>
+        <w:rPr>
+          <w:rFonts w:ascii="Courier New" w:hAnsi="Courier New" w:cs="Courier New"/>
+          <w:sz w:val="20"/>
+          <w:szCs w:val="20"/>
+        </w:rPr>
+      </w:pPr>
+      <w:r>
+        <w:rPr>
+          <w:rFonts w:ascii="Courier New" w:hAnsi="Courier New" w:cs="Courier New"/>
+          <w:sz w:val="20"/>
+          <w:szCs w:val="20"/>
+          <w:highlight w:val="yellow"/>
+        </w:rPr>
+        <w:t>++USERMOD(TMP0001)</w:t>
+      </w:r>
+      <w:r>
+        <w:rPr>
+          <w:rFonts w:ascii="Courier New" w:hAnsi="Courier New" w:cs="Courier New"/>
+          <w:sz w:val="20"/>
+          <w:szCs w:val="20"/>
+        </w:rPr>
+        <w:t xml:space="preserve"> /* 5698-ZWE00-AZWE001 */ </w:t>
       </w:r>
       <w:proofErr w:type="gramStart"/>
       <w:r>
-        <w:t>ptf-bucket.txt</w:t>
-      </w:r>
-      <w:r>
-        <w:t>, or</w:t>
+        <w:rPr>
+          <w:rFonts w:ascii="Courier New" w:hAnsi="Courier New" w:cs="Courier New"/>
+          <w:sz w:val="20"/>
+          <w:szCs w:val="20"/>
+        </w:rPr>
+        <w:t>REWORK(</w:t>
       </w:r>
       <w:proofErr w:type="gramEnd"/>
       <w:r>
-        <w:t xml:space="preserve"> commenting out all its content</w:t>
-      </w:r>
-      <w:r>
-        <w:t>.</w:t>
-      </w:r>
-      <w:r>
-        <w:t xml:space="preserve"> This also shows that APAR and USERMOD build will supersede APAR builds listed in current-apar.txt.</w:t>
-      </w:r>
-    </w:p>
-    <w:p>
-      <w:pPr>
-        <w:pStyle w:val="Heading3"/>
-        <w:rPr>
-          <w:color w:val="FF0000"/>
-        </w:rPr>
-      </w:pPr>
-      <w:bookmarkStart w:id="34" w:name="_Toc30436952"/>
-      <w:r>
-        <w:rPr>
-          <w:color w:val="FF0000"/>
-        </w:rPr>
-        <w:t>Remove or u</w:t>
-      </w:r>
-      <w:r>
-        <w:rPr>
-          <w:color w:val="FF0000"/>
-        </w:rPr>
-        <w:t>pdate ptf-bucket.txt</w:t>
-      </w:r>
-      <w:bookmarkEnd w:id="34"/>
-    </w:p>
-    <w:p>
-      <w:pPr>
-        <w:pStyle w:val="NoSpacing"/>
-        <w:rPr>
-          <w:rFonts w:ascii="Courier New" w:hAnsi="Courier New" w:cs="Courier New"/>
-          <w:sz w:val="20"/>
-          <w:szCs w:val="20"/>
-        </w:rPr>
-      </w:pPr>
-      <w:r>
-        <w:rPr>
-          <w:rFonts w:ascii="Courier New" w:hAnsi="Courier New" w:cs="Courier New"/>
-          <w:sz w:val="20"/>
-          <w:szCs w:val="20"/>
-        </w:rPr>
-        <w:t># format: PTF(s) – matching APAR(s)</w:t>
-      </w:r>
-    </w:p>
-    <w:p>
-      <w:pPr>
-        <w:pStyle w:val="NoSpacing"/>
-        <w:rPr>
-          <w:rFonts w:ascii="Courier New" w:hAnsi="Courier New" w:cs="Courier New"/>
-          <w:sz w:val="20"/>
-          <w:szCs w:val="20"/>
-        </w:rPr>
-      </w:pPr>
-      <w:r>
-        <w:rPr>
-          <w:rFonts w:ascii="Courier New" w:hAnsi="Courier New" w:cs="Courier New"/>
-          <w:sz w:val="20"/>
-          <w:szCs w:val="20"/>
-        </w:rPr>
-        <w:t>#UO12345 UO43210 - IO12345 IO43210 - Mon Jan 13 16:27:24 EST 2020</w:t>
-      </w:r>
-    </w:p>
-    <w:p>
-      <w:pPr>
-        <w:pStyle w:val="NoSpacing"/>
-        <w:rPr>
-          <w:rFonts w:ascii="Courier New" w:hAnsi="Courier New" w:cs="Courier New"/>
-          <w:sz w:val="20"/>
-          <w:szCs w:val="20"/>
-        </w:rPr>
-      </w:pPr>
-      <w:r>
-        <w:rPr>
-          <w:rFonts w:ascii="Courier New" w:hAnsi="Courier New" w:cs="Courier New"/>
-          <w:sz w:val="20"/>
-          <w:szCs w:val="20"/>
-          <w:highlight w:val="yellow"/>
-        </w:rPr>
-        <w:t>#</w:t>
-      </w:r>
-      <w:r>
-        <w:rPr>
-          <w:rFonts w:ascii="Courier New" w:hAnsi="Courier New" w:cs="Courier New"/>
-          <w:sz w:val="20"/>
-          <w:szCs w:val="20"/>
-          <w:highlight w:val="yellow"/>
-        </w:rPr>
-        <w:t>UO67890 UO98765 - IO67890 IO98765</w:t>
-      </w:r>
-      <w:r>
-        <w:rPr>
-          <w:rFonts w:ascii="Courier New" w:hAnsi="Courier New" w:cs="Courier New"/>
-          <w:sz w:val="20"/>
-          <w:szCs w:val="20"/>
-          <w:highlight w:val="yellow"/>
-        </w:rPr>
-        <w:t xml:space="preserve"> – temporary for </w:t>
-      </w:r>
-      <w:proofErr w:type="spellStart"/>
-      <w:r>
-        <w:rPr>
-          <w:rFonts w:ascii="Courier New" w:hAnsi="Courier New" w:cs="Courier New"/>
-          <w:sz w:val="20"/>
-          <w:szCs w:val="20"/>
-          <w:highlight w:val="yellow"/>
-        </w:rPr>
-        <w:t>usermod</w:t>
-      </w:r>
-      <w:proofErr w:type="spellEnd"/>
-    </w:p>
-    <w:p>
-      <w:pPr>
-        <w:pStyle w:val="Heading3"/>
-        <w:rPr>
-          <w:color w:val="FF0000"/>
-        </w:rPr>
-      </w:pPr>
-      <w:bookmarkStart w:id="35" w:name="_Toc30436953"/>
-      <w:r>
-        <w:rPr>
-          <w:color w:val="FF0000"/>
-        </w:rPr>
-        <w:t>Header SYSMOD 1</w:t>
-      </w:r>
-      <w:bookmarkEnd w:id="35"/>
-    </w:p>
-    <w:p>
-      <w:pPr>
-        <w:pStyle w:val="NoSpacing"/>
-        <w:rPr>
-          <w:rFonts w:ascii="Courier New" w:hAnsi="Courier New" w:cs="Courier New"/>
-          <w:sz w:val="20"/>
-          <w:szCs w:val="20"/>
-        </w:rPr>
-      </w:pPr>
-      <w:r>
-        <w:rPr>
-          <w:rFonts w:ascii="Courier New" w:hAnsi="Courier New" w:cs="Courier New"/>
-          <w:sz w:val="20"/>
-          <w:szCs w:val="20"/>
-          <w:highlight w:val="yellow"/>
-        </w:rPr>
-        <w:t>++USERMOD(TMP0001)</w:t>
-      </w:r>
-      <w:r>
-        <w:rPr>
-          <w:rFonts w:ascii="Courier New" w:hAnsi="Courier New" w:cs="Courier New"/>
-          <w:sz w:val="20"/>
-          <w:szCs w:val="20"/>
-        </w:rPr>
-        <w:t xml:space="preserve"> /* 5698-ZWE00-AZWE001 */ </w:t>
-      </w:r>
-      <w:proofErr w:type="gramStart"/>
-      <w:r>
-        <w:rPr>
-          <w:rFonts w:ascii="Courier New" w:hAnsi="Courier New" w:cs="Courier New"/>
-          <w:sz w:val="20"/>
-          <w:szCs w:val="20"/>
-        </w:rPr>
-        <w:t>REWORK(</w:t>
-      </w:r>
-      <w:proofErr w:type="gramEnd"/>
-      <w:r>
         <w:rPr>
           <w:rFonts w:ascii="Courier New" w:hAnsi="Courier New" w:cs="Courier New"/>
           <w:sz w:val="20"/>
@@ -13253,25 +13099,7 @@
           <w:sz w:val="20"/>
           <w:szCs w:val="20"/>
         </w:rPr>
-        <w:t>++VER(Z</w:t>
-      </w:r>
-      <w:proofErr w:type="gramStart"/>
-      <w:r>
-        <w:rPr>
-          <w:rFonts w:ascii="Courier New" w:hAnsi="Courier New" w:cs="Courier New"/>
-          <w:sz w:val="20"/>
-          <w:szCs w:val="20"/>
-        </w:rPr>
-        <w:t>038,C</w:t>
-      </w:r>
-      <w:proofErr w:type="gramEnd"/>
-      <w:r>
-        <w:rPr>
-          <w:rFonts w:ascii="Courier New" w:hAnsi="Courier New" w:cs="Courier New"/>
-          <w:sz w:val="20"/>
-          <w:szCs w:val="20"/>
-        </w:rPr>
-        <w:t>150,P115) FMID(AZWE001)</w:t>
+        <w:t>++VER(Z038) FMID(AZWE001)</w:t>
       </w:r>
     </w:p>
     <w:p>
@@ -14727,7 +14555,7 @@
       </w:pPr>
     </w:pPrDefault>
   </w:docDefaults>
-  <w:latentStyles w:defLockedState="0" w:defUIPriority="99" w:defSemiHidden="0" w:defUnhideWhenUsed="0" w:defQFormat="0" w:count="375">
+  <w:latentStyles w:defLockedState="0" w:defUIPriority="99" w:defSemiHidden="0" w:defUnhideWhenUsed="0" w:defQFormat="0" w:count="377">
     <w:lsdException w:name="Normal" w:uiPriority="0" w:qFormat="1"/>
     <w:lsdException w:name="heading 1" w:uiPriority="9" w:qFormat="1"/>
     <w:lsdException w:name="heading 2" w:semiHidden="1" w:uiPriority="9" w:unhideWhenUsed="1" w:qFormat="1"/>
@@ -14833,7 +14661,6 @@
     <w:lsdException w:name="HTML Sample" w:semiHidden="1" w:unhideWhenUsed="1"/>
     <w:lsdException w:name="HTML Typewriter" w:semiHidden="1" w:unhideWhenUsed="1"/>
     <w:lsdException w:name="HTML Variable" w:semiHidden="1" w:unhideWhenUsed="1"/>
-    <w:lsdException w:name="Normal Table" w:semiHidden="1" w:unhideWhenUsed="1"/>
     <w:lsdException w:name="annotation subject" w:semiHidden="1" w:unhideWhenUsed="1"/>
     <w:lsdException w:name="No List" w:semiHidden="1" w:unhideWhenUsed="1"/>
     <w:lsdException w:name="Outline List 1" w:semiHidden="1" w:unhideWhenUsed="1"/>
@@ -14879,11 +14706,9 @@
     <w:lsdException w:name="Table Subtle 1" w:semiHidden="1" w:unhideWhenUsed="1"/>
     <w:lsdException w:name="Table Subtle 2" w:semiHidden="1" w:unhideWhenUsed="1"/>
     <w:lsdException w:name="Table Web 1" w:semiHidden="1" w:unhideWhenUsed="1"/>
-    <w:lsdException w:name="Table Web 2" w:semiHidden="1" w:unhideWhenUsed="1"/>
     <w:lsdException w:name="Table Web 3" w:semiHidden="1" w:unhideWhenUsed="1"/>
     <w:lsdException w:name="Balloon Text" w:semiHidden="1" w:unhideWhenUsed="1"/>
     <w:lsdException w:name="Table Grid" w:uiPriority="39"/>
-    <w:lsdException w:name="Table Theme" w:semiHidden="1" w:unhideWhenUsed="1"/>
     <w:lsdException w:name="Placeholder Text" w:semiHidden="1"/>
     <w:lsdException w:name="No Spacing" w:uiPriority="1" w:qFormat="1"/>
     <w:lsdException w:name="Light Shading" w:uiPriority="60"/>
@@ -15103,6 +14928,8 @@
     <w:lsdException w:name="Smart Hyperlink" w:semiHidden="1" w:unhideWhenUsed="1"/>
     <w:lsdException w:name="Hashtag" w:semiHidden="1" w:unhideWhenUsed="1"/>
     <w:lsdException w:name="Unresolved Mention" w:semiHidden="1" w:unhideWhenUsed="1"/>
+    <w:lsdException w:name="Smart Link" w:semiHidden="1" w:unhideWhenUsed="1"/>
+    <w:lsdException w:name="Smart Link Error" w:semiHidden="1" w:unhideWhenUsed="1"/>
   </w:latentStyles>
   <w:style w:type="paragraph" w:default="1" w:styleId="Normal">
     <w:name w:val="Normal"/>
@@ -15707,7 +15534,7 @@
 </file>
 
 <file path=customXml/itemProps1.xml><?xml version="1.0" encoding="utf-8"?>
-<ds:datastoreItem xmlns:ds="http://schemas.openxmlformats.org/officeDocument/2006/customXml" ds:itemID="{9E9213CA-0FB7-478B-92EC-A1044D5C6FF4}">
+<ds:datastoreItem xmlns:ds="http://schemas.openxmlformats.org/officeDocument/2006/customXml" ds:itemID="{A4758143-3FF3-49B1-AE6A-C2AFA0678E95}">
   <ds:schemaRefs>
     <ds:schemaRef ds:uri="http://schemas.openxmlformats.org/officeDocument/2006/bibliography"/>
   </ds:schemaRefs>

</xml_diff>